<commit_message>
reorganiza situações e itens
</commit_message>
<xml_diff>
--- a/notas/consulta-covid-OKBR.docx
+++ b/notas/consulta-covid-OKBR.docx
@@ -119,76 +119,6 @@
         </w:rPr>
         <w:t xml:space="preserve"> sobre </w:t>
       </w:r>
-      <w:bookmarkStart w:id="0" w:name="_GoBack"/>
-      <w:bookmarkEnd w:id="0"/>
-      <w:r>
-        <w:rPr>
-          <w:rFonts w:ascii="Times New Roman" w:eastAsia="Times New Roman" w:hAnsi="Times New Roman" w:cs="Times New Roman"/>
-          <w:color w:val="000000"/>
-          <w:sz w:val="24"/>
-          <w:szCs w:val="24"/>
-          <w:highlight w:val="yellow"/>
-        </w:rPr>
-        <w:fldChar w:fldCharType="begin"/>
-      </w:r>
-      <w:r>
-        <w:rPr>
-          <w:rFonts w:ascii="Times New Roman" w:eastAsia="Times New Roman" w:hAnsi="Times New Roman" w:cs="Times New Roman"/>
-          <w:color w:val="000000"/>
-          <w:sz w:val="24"/>
-          <w:szCs w:val="24"/>
-          <w:highlight w:val="yellow"/>
-        </w:rPr>
-        <w:instrText xml:space="preserve"> HYPERLINK "http://www.transparencia.dadosabertos.mg.gov.br/dataset/casos-notificados-coronavirus" </w:instrText>
-      </w:r>
-      <w:r>
-        <w:rPr>
-          <w:rFonts w:ascii="Times New Roman" w:eastAsia="Times New Roman" w:hAnsi="Times New Roman" w:cs="Times New Roman"/>
-          <w:color w:val="000000"/>
-          <w:sz w:val="24"/>
-          <w:szCs w:val="24"/>
-          <w:highlight w:val="yellow"/>
-        </w:rPr>
-      </w:r>
-      <w:r>
-        <w:rPr>
-          <w:rFonts w:ascii="Times New Roman" w:eastAsia="Times New Roman" w:hAnsi="Times New Roman" w:cs="Times New Roman"/>
-          <w:color w:val="000000"/>
-          <w:sz w:val="24"/>
-          <w:szCs w:val="24"/>
-          <w:highlight w:val="yellow"/>
-        </w:rPr>
-        <w:fldChar w:fldCharType="separate"/>
-      </w:r>
-      <w:r>
-        <w:rPr>
-          <w:rStyle w:val="Hyperlink"/>
-          <w:rFonts w:ascii="Times New Roman" w:eastAsia="Times New Roman" w:hAnsi="Times New Roman" w:cs="Times New Roman"/>
-          <w:sz w:val="24"/>
-          <w:szCs w:val="24"/>
-          <w:highlight w:val="yellow"/>
-        </w:rPr>
-        <w:t>casos notificados</w:t>
-      </w:r>
-      <w:r>
-        <w:rPr>
-          <w:rFonts w:ascii="Times New Roman" w:eastAsia="Times New Roman" w:hAnsi="Times New Roman" w:cs="Times New Roman"/>
-          <w:color w:val="000000"/>
-          <w:sz w:val="24"/>
-          <w:szCs w:val="24"/>
-          <w:highlight w:val="yellow"/>
-        </w:rPr>
-        <w:fldChar w:fldCharType="end"/>
-      </w:r>
-      <w:r>
-        <w:rPr>
-          <w:rFonts w:ascii="Times New Roman" w:eastAsia="Times New Roman" w:hAnsi="Times New Roman" w:cs="Times New Roman"/>
-          <w:color w:val="000000"/>
-          <w:sz w:val="24"/>
-          <w:szCs w:val="24"/>
-        </w:rPr>
-        <w:t xml:space="preserve">, </w:t>
-      </w:r>
       <w:hyperlink r:id="rId9" w:history="1">
         <w:r>
           <w:rPr>
@@ -671,27 +601,7 @@
           <w:sz w:val="24"/>
           <w:szCs w:val="24"/>
         </w:rPr>
-        <w:t xml:space="preserve"> reconhece a necessidade do equilíbrio em sua </w:t>
-      </w:r>
-      <w:proofErr w:type="gramStart"/>
-      <w:r>
-        <w:rPr>
-          <w:rFonts w:ascii="Times New Roman" w:eastAsia="Times New Roman" w:hAnsi="Times New Roman" w:cs="Times New Roman"/>
-          <w:color w:val="000000"/>
-          <w:sz w:val="24"/>
-          <w:szCs w:val="24"/>
-        </w:rPr>
-        <w:t>avaliação</w:t>
-      </w:r>
-      <w:proofErr w:type="gramEnd"/>
-      <w:r>
-        <w:rPr>
-          <w:rFonts w:ascii="Times New Roman" w:eastAsia="Times New Roman" w:hAnsi="Times New Roman" w:cs="Times New Roman"/>
-          <w:color w:val="000000"/>
-          <w:sz w:val="24"/>
-          <w:szCs w:val="24"/>
-        </w:rPr>
-        <w:t xml:space="preserve"> semanal sobre a transparência dos dados da COVID-19 divulgados por governos estaduais.</w:t>
+        <w:t xml:space="preserve"> reconhece a necessidade do equilíbrio em sua avaliação semanal sobre a transparência dos dados da COVID-19 divulgados por governos estaduais.</w:t>
       </w:r>
       <w:r>
         <w:rPr>
@@ -1308,25 +1218,7 @@
             <w:sz w:val="24"/>
             <w:szCs w:val="24"/>
           </w:rPr>
-          <w:t>ano</w:t>
-        </w:r>
-        <w:r>
-          <w:rPr>
-            <w:rStyle w:val="Hyperlink"/>
-            <w:rFonts w:ascii="Times New Roman" w:eastAsia="Times New Roman" w:hAnsi="Times New Roman" w:cs="Times New Roman"/>
-            <w:sz w:val="24"/>
-            <w:szCs w:val="24"/>
-          </w:rPr>
-          <w:t>n</w:t>
-        </w:r>
-        <w:r>
-          <w:rPr>
-            <w:rStyle w:val="Hyperlink"/>
-            <w:rFonts w:ascii="Times New Roman" w:eastAsia="Times New Roman" w:hAnsi="Times New Roman" w:cs="Times New Roman"/>
-            <w:sz w:val="24"/>
-            <w:szCs w:val="24"/>
-          </w:rPr>
-          <w:t>imização</w:t>
+          <w:t>anonimização</w:t>
         </w:r>
         <w:proofErr w:type="spellEnd"/>
       </w:hyperlink>
@@ -1495,25 +1387,7 @@
             <w:sz w:val="24"/>
             <w:szCs w:val="24"/>
           </w:rPr>
-          <w:t>variáveis col</w:t>
-        </w:r>
-        <w:r>
-          <w:rPr>
-            <w:rStyle w:val="Hyperlink"/>
-            <w:rFonts w:ascii="Times New Roman" w:eastAsia="Times New Roman" w:hAnsi="Times New Roman" w:cs="Times New Roman"/>
-            <w:sz w:val="24"/>
-            <w:szCs w:val="24"/>
-          </w:rPr>
-          <w:t>e</w:t>
-        </w:r>
-        <w:r>
-          <w:rPr>
-            <w:rStyle w:val="Hyperlink"/>
-            <w:rFonts w:ascii="Times New Roman" w:eastAsia="Times New Roman" w:hAnsi="Times New Roman" w:cs="Times New Roman"/>
-            <w:sz w:val="24"/>
-            <w:szCs w:val="24"/>
-          </w:rPr>
-          <w:t>tadas</w:t>
+          <w:t>variáveis coletadas</w:t>
         </w:r>
       </w:hyperlink>
       <w:r>
@@ -1551,25 +1425,7 @@
             <w:sz w:val="24"/>
             <w:szCs w:val="24"/>
           </w:rPr>
-          <w:t>evol</w:t>
-        </w:r>
-        <w:r>
-          <w:rPr>
-            <w:rStyle w:val="Hyperlink"/>
-            <w:rFonts w:ascii="Times New Roman" w:eastAsia="Times New Roman" w:hAnsi="Times New Roman" w:cs="Times New Roman"/>
-            <w:sz w:val="24"/>
-            <w:szCs w:val="24"/>
-          </w:rPr>
-          <w:t>u</w:t>
-        </w:r>
-        <w:r>
-          <w:rPr>
-            <w:rStyle w:val="Hyperlink"/>
-            <w:rFonts w:ascii="Times New Roman" w:eastAsia="Times New Roman" w:hAnsi="Times New Roman" w:cs="Times New Roman"/>
-            <w:sz w:val="24"/>
-            <w:szCs w:val="24"/>
-          </w:rPr>
-          <w:t>ção dos casos de COVID-19</w:t>
+          <w:t>evolução dos casos de COVID-19</w:t>
         </w:r>
       </w:hyperlink>
       <w:r>
@@ -1707,25 +1563,7 @@
             <w:sz w:val="24"/>
             <w:szCs w:val="24"/>
           </w:rPr>
-          <w:t>Internation</w:t>
-        </w:r>
-        <w:r>
-          <w:rPr>
-            <w:rStyle w:val="Hyperlink"/>
-            <w:rFonts w:ascii="Times New Roman" w:eastAsia="Times New Roman" w:hAnsi="Times New Roman" w:cs="Times New Roman"/>
-            <w:sz w:val="24"/>
-            <w:szCs w:val="24"/>
-          </w:rPr>
-          <w:t>a</w:t>
-        </w:r>
-        <w:r>
-          <w:rPr>
-            <w:rStyle w:val="Hyperlink"/>
-            <w:rFonts w:ascii="Times New Roman" w:eastAsia="Times New Roman" w:hAnsi="Times New Roman" w:cs="Times New Roman"/>
-            <w:sz w:val="24"/>
-            <w:szCs w:val="24"/>
-          </w:rPr>
-          <w:t>l</w:t>
+          <w:t>International</w:t>
         </w:r>
         <w:proofErr w:type="spellEnd"/>
         <w:r>
@@ -2091,7 +1929,6 @@
           <w:color w:val="000000"/>
           <w:sz w:val="24"/>
           <w:szCs w:val="24"/>
-          <w:lang w:val="en-US"/>
         </w:rPr>
       </w:pPr>
       <w:r>
@@ -2101,49 +1938,9 @@
           <w:color w:val="000000"/>
           <w:sz w:val="24"/>
           <w:szCs w:val="24"/>
-          <w:lang w:val="en-US"/>
-        </w:rPr>
-        <w:t xml:space="preserve">* </w:t>
-      </w:r>
-      <w:proofErr w:type="spellStart"/>
-      <w:proofErr w:type="gramStart"/>
-      <w:r>
-        <w:rPr>
-          <w:rFonts w:ascii="Times New Roman" w:eastAsia="Times New Roman" w:hAnsi="Times New Roman" w:cs="Times New Roman"/>
-          <w:i/>
-          <w:color w:val="000000"/>
-          <w:sz w:val="24"/>
-          <w:szCs w:val="24"/>
-          <w:lang w:val="en-US"/>
-        </w:rPr>
-        <w:t>remoção</w:t>
-      </w:r>
-      <w:proofErr w:type="spellEnd"/>
-      <w:proofErr w:type="gramEnd"/>
-      <w:r>
-        <w:rPr>
-          <w:rFonts w:ascii="Times New Roman" w:eastAsia="Times New Roman" w:hAnsi="Times New Roman" w:cs="Times New Roman"/>
-          <w:i/>
-          <w:color w:val="000000"/>
-          <w:sz w:val="24"/>
-          <w:szCs w:val="24"/>
-          <w:lang w:val="en-US"/>
-        </w:rPr>
-        <w:t xml:space="preserve"> de </w:t>
-      </w:r>
-      <w:proofErr w:type="spellStart"/>
-      <w:r>
-        <w:rPr>
-          <w:rFonts w:ascii="Times New Roman" w:eastAsia="Times New Roman" w:hAnsi="Times New Roman" w:cs="Times New Roman"/>
-          <w:i/>
-          <w:color w:val="000000"/>
-          <w:sz w:val="24"/>
-          <w:szCs w:val="24"/>
-          <w:lang w:val="en-US"/>
-        </w:rPr>
-        <w:t>variáveis</w:t>
-      </w:r>
-      <w:proofErr w:type="spellEnd"/>
+        </w:rPr>
+        <w:t>* remoção de variáveis</w:t>
+      </w:r>
     </w:p>
     <w:p>
       <w:pPr>
@@ -2172,7 +1969,6 @@
           <w:color w:val="000000"/>
           <w:sz w:val="24"/>
           <w:szCs w:val="24"/>
-          <w:lang w:val="en-US"/>
         </w:rPr>
       </w:pPr>
     </w:p>
@@ -2261,25 +2057,7 @@
             <w:sz w:val="24"/>
             <w:szCs w:val="24"/>
           </w:rPr>
-          <w:t>os divulg</w:t>
-        </w:r>
-        <w:r>
-          <w:rPr>
-            <w:rStyle w:val="Hyperlink"/>
-            <w:rFonts w:ascii="Times New Roman" w:eastAsia="Times New Roman" w:hAnsi="Times New Roman" w:cs="Times New Roman"/>
-            <w:sz w:val="24"/>
-            <w:szCs w:val="24"/>
-          </w:rPr>
-          <w:t>a</w:t>
-        </w:r>
-        <w:r>
-          <w:rPr>
-            <w:rStyle w:val="Hyperlink"/>
-            <w:rFonts w:ascii="Times New Roman" w:eastAsia="Times New Roman" w:hAnsi="Times New Roman" w:cs="Times New Roman"/>
-            <w:sz w:val="24"/>
-            <w:szCs w:val="24"/>
-          </w:rPr>
-          <w:t>dos sobre a COVID-19</w:t>
+          <w:t>os divulgados sobre a COVID-19</w:t>
         </w:r>
       </w:hyperlink>
       <w:r>
@@ -3074,6 +2852,233 @@
           <w:szCs w:val="24"/>
         </w:rPr>
         <w:t>gação de variáveis adicionais?</w:t>
+      </w:r>
+    </w:p>
+    <w:p>
+      <w:pPr>
+        <w:tabs>
+          <w:tab w:val="left" w:pos="916"/>
+          <w:tab w:val="left" w:pos="1832"/>
+          <w:tab w:val="left" w:pos="2748"/>
+          <w:tab w:val="left" w:pos="3664"/>
+          <w:tab w:val="left" w:pos="4580"/>
+          <w:tab w:val="left" w:pos="5496"/>
+          <w:tab w:val="left" w:pos="6412"/>
+          <w:tab w:val="left" w:pos="7328"/>
+          <w:tab w:val="left" w:pos="8244"/>
+          <w:tab w:val="left" w:pos="9160"/>
+          <w:tab w:val="left" w:pos="10076"/>
+          <w:tab w:val="left" w:pos="10992"/>
+          <w:tab w:val="left" w:pos="11908"/>
+          <w:tab w:val="left" w:pos="12824"/>
+          <w:tab w:val="left" w:pos="13740"/>
+          <w:tab w:val="left" w:pos="14656"/>
+        </w:tabs>
+        <w:spacing w:after="0" w:line="240" w:lineRule="auto"/>
+        <w:rPr>
+          <w:rFonts w:ascii="Times New Roman" w:eastAsia="Times New Roman" w:hAnsi="Times New Roman" w:cs="Times New Roman"/>
+          <w:color w:val="000000"/>
+          <w:sz w:val="24"/>
+          <w:szCs w:val="24"/>
+        </w:rPr>
+      </w:pPr>
+    </w:p>
+    <w:p>
+      <w:pPr>
+        <w:pStyle w:val="NormalWeb"/>
+      </w:pPr>
+      <w:r>
+        <w:t>Renovando nossos protestos de estima e consideração, antecipamos agradecimentos pela atenção e retorno a esta consulta.</w:t>
+      </w:r>
+    </w:p>
+    <w:p>
+      <w:pPr>
+        <w:pStyle w:val="NormalWeb"/>
+      </w:pPr>
+    </w:p>
+    <w:p>
+      <w:pPr>
+        <w:pStyle w:val="NormalWeb"/>
+      </w:pPr>
+      <w:r>
+        <w:t>Atenciosamente,</w:t>
+      </w:r>
+    </w:p>
+    <w:p>
+      <w:pPr>
+        <w:tabs>
+          <w:tab w:val="left" w:pos="916"/>
+          <w:tab w:val="left" w:pos="1832"/>
+          <w:tab w:val="left" w:pos="2748"/>
+          <w:tab w:val="left" w:pos="3664"/>
+          <w:tab w:val="left" w:pos="4580"/>
+          <w:tab w:val="left" w:pos="5496"/>
+          <w:tab w:val="left" w:pos="6412"/>
+          <w:tab w:val="left" w:pos="7328"/>
+          <w:tab w:val="left" w:pos="8244"/>
+          <w:tab w:val="left" w:pos="9160"/>
+          <w:tab w:val="left" w:pos="10076"/>
+          <w:tab w:val="left" w:pos="10992"/>
+          <w:tab w:val="left" w:pos="11908"/>
+          <w:tab w:val="left" w:pos="12824"/>
+          <w:tab w:val="left" w:pos="13740"/>
+          <w:tab w:val="left" w:pos="14656"/>
+        </w:tabs>
+        <w:spacing w:after="0" w:line="240" w:lineRule="auto"/>
+        <w:rPr>
+          <w:rFonts w:ascii="Times New Roman" w:eastAsia="Times New Roman" w:hAnsi="Times New Roman" w:cs="Times New Roman"/>
+          <w:color w:val="000000"/>
+          <w:sz w:val="24"/>
+          <w:szCs w:val="24"/>
+        </w:rPr>
+      </w:pPr>
+      <w:bookmarkStart w:id="0" w:name="_GoBack"/>
+      <w:bookmarkEnd w:id="0"/>
+    </w:p>
+    <w:p>
+      <w:pPr>
+        <w:pStyle w:val="nomesignatrio"/>
+        <w:spacing w:before="120" w:beforeAutospacing="0" w:after="120" w:afterAutospacing="0"/>
+        <w:ind w:left="120" w:right="120"/>
+        <w:jc w:val="center"/>
+        <w:rPr>
+          <w:b/>
+          <w:bCs/>
+          <w:color w:val="000000"/>
+        </w:rPr>
+      </w:pPr>
+      <w:r>
+        <w:rPr>
+          <w:rStyle w:val="Forte"/>
+          <w:color w:val="000000"/>
+        </w:rPr>
+        <w:t>André Luiz Guimarães Amorim</w:t>
+      </w:r>
+    </w:p>
+    <w:p>
+      <w:pPr>
+        <w:pStyle w:val="cargosignatrio"/>
+        <w:spacing w:before="120" w:beforeAutospacing="0" w:after="120" w:afterAutospacing="0"/>
+        <w:ind w:left="120" w:right="120"/>
+        <w:jc w:val="center"/>
+        <w:rPr>
+          <w:color w:val="000000"/>
+        </w:rPr>
+      </w:pPr>
+      <w:r>
+        <w:rPr>
+          <w:color w:val="000000"/>
+        </w:rPr>
+        <w:t>Especialista em Políticas Públicas e Gestão Governamental</w:t>
+      </w:r>
+    </w:p>
+    <w:p>
+      <w:pPr>
+        <w:pStyle w:val="cargosignatrio"/>
+        <w:spacing w:before="120" w:beforeAutospacing="0" w:after="120" w:afterAutospacing="0"/>
+        <w:ind w:left="120" w:right="120"/>
+        <w:jc w:val="center"/>
+        <w:rPr>
+          <w:color w:val="000000"/>
+        </w:rPr>
+      </w:pPr>
+      <w:r>
+        <w:rPr>
+          <w:color w:val="000000"/>
+        </w:rPr>
+        <w:lastRenderedPageBreak/>
+        <w:t> </w:t>
+      </w:r>
+    </w:p>
+    <w:p>
+      <w:pPr>
+        <w:pStyle w:val="nomesignatrio"/>
+        <w:spacing w:before="120" w:beforeAutospacing="0" w:after="120" w:afterAutospacing="0"/>
+        <w:ind w:left="120" w:right="120"/>
+        <w:jc w:val="center"/>
+        <w:rPr>
+          <w:b/>
+          <w:bCs/>
+          <w:color w:val="000000"/>
+        </w:rPr>
+      </w:pPr>
+      <w:r>
+        <w:rPr>
+          <w:rStyle w:val="Forte"/>
+          <w:color w:val="000000"/>
+        </w:rPr>
+        <w:t>Francisco Alves de Oliveira Júnior</w:t>
+      </w:r>
+    </w:p>
+    <w:p>
+      <w:pPr>
+        <w:pStyle w:val="cargosignatrio"/>
+        <w:spacing w:before="120" w:beforeAutospacing="0" w:after="120" w:afterAutospacing="0"/>
+        <w:ind w:left="120" w:right="120"/>
+        <w:jc w:val="center"/>
+        <w:rPr>
+          <w:color w:val="000000"/>
+        </w:rPr>
+      </w:pPr>
+      <w:r>
+        <w:rPr>
+          <w:color w:val="000000"/>
+        </w:rPr>
+        <w:t>Diretor Central de Transparência Ativa</w:t>
+      </w:r>
+    </w:p>
+    <w:p>
+      <w:pPr>
+        <w:pStyle w:val="cargosignatrio"/>
+        <w:spacing w:before="120" w:beforeAutospacing="0" w:after="120" w:afterAutospacing="0"/>
+        <w:ind w:left="120" w:right="120"/>
+        <w:jc w:val="center"/>
+        <w:rPr>
+          <w:color w:val="000000"/>
+        </w:rPr>
+      </w:pPr>
+      <w:r>
+        <w:rPr>
+          <w:color w:val="000000"/>
+        </w:rPr>
+        <w:t> </w:t>
+      </w:r>
+    </w:p>
+    <w:p>
+      <w:pPr>
+        <w:pStyle w:val="nomesignatrio"/>
+        <w:spacing w:before="120" w:beforeAutospacing="0" w:after="120" w:afterAutospacing="0"/>
+        <w:ind w:left="120" w:right="120"/>
+        <w:jc w:val="center"/>
+        <w:rPr>
+          <w:b/>
+          <w:bCs/>
+          <w:color w:val="000000"/>
+        </w:rPr>
+      </w:pPr>
+      <w:r>
+        <w:rPr>
+          <w:rStyle w:val="Forte"/>
+          <w:color w:val="000000"/>
+        </w:rPr>
+        <w:t>Soraia Ferreira Quirino Dias</w:t>
+      </w:r>
+    </w:p>
+    <w:p>
+      <w:pPr>
+        <w:pStyle w:val="cargosignatrio"/>
+        <w:spacing w:before="120" w:beforeAutospacing="0" w:after="120" w:afterAutospacing="0"/>
+        <w:ind w:left="120" w:right="120"/>
+        <w:jc w:val="center"/>
+        <w:rPr>
+          <w:color w:val="000000"/>
+        </w:rPr>
+      </w:pPr>
+      <w:r>
+        <w:rPr>
+          <w:color w:val="000000"/>
+        </w:rPr>
+        <w:t>Superintendência Central de Transparência</w:t>
       </w:r>
     </w:p>
     <w:p>
@@ -3387,17 +3392,90 @@
         </w:rPr>
         <w:t xml:space="preserve"> </w:t>
       </w:r>
-      <w:r>
-        <w:rPr>
-          <w:rFonts w:ascii="Times New Roman" w:eastAsia="Times New Roman" w:hAnsi="Times New Roman" w:cs="Times New Roman"/>
-          <w:color w:val="000000"/>
-          <w:sz w:val="20"/>
-          <w:szCs w:val="20"/>
-          <w:highlight w:val="yellow"/>
-          <w:lang w:val="en-US"/>
-        </w:rPr>
-        <w:t>[^garfinkel2016]: De-Identifying Government Datasets (2nd Draft)</w:t>
-      </w:r>
+      <w:hyperlink r:id="rId1" w:history="1">
+        <w:proofErr w:type="spellStart"/>
+        <w:r>
+          <w:rPr>
+            <w:rStyle w:val="Hyperlink"/>
+            <w:rFonts w:ascii="Times New Roman" w:hAnsi="Times New Roman" w:cs="Times New Roman"/>
+            <w:sz w:val="20"/>
+            <w:szCs w:val="20"/>
+            <w:lang w:val="en-US"/>
+          </w:rPr>
+          <w:t>G</w:t>
+        </w:r>
+        <w:r>
+          <w:rPr>
+            <w:rStyle w:val="Hyperlink"/>
+            <w:rFonts w:ascii="Times New Roman" w:eastAsia="Times New Roman" w:hAnsi="Times New Roman" w:cs="Times New Roman"/>
+            <w:sz w:val="20"/>
+            <w:szCs w:val="20"/>
+            <w:lang w:val="en-US"/>
+          </w:rPr>
+          <w:t>arfinkel</w:t>
+        </w:r>
+        <w:proofErr w:type="spellEnd"/>
+        <w:r>
+          <w:rPr>
+            <w:rStyle w:val="Hyperlink"/>
+            <w:rFonts w:ascii="Times New Roman" w:eastAsia="Times New Roman" w:hAnsi="Times New Roman" w:cs="Times New Roman"/>
+            <w:sz w:val="20"/>
+            <w:szCs w:val="20"/>
+            <w:lang w:val="en-US"/>
+          </w:rPr>
+          <w:t xml:space="preserve">, </w:t>
+        </w:r>
+        <w:r>
+          <w:rPr>
+            <w:rStyle w:val="Hyperlink"/>
+            <w:rFonts w:ascii="Times New Roman" w:eastAsia="Times New Roman" w:hAnsi="Times New Roman" w:cs="Times New Roman"/>
+            <w:sz w:val="20"/>
+            <w:szCs w:val="20"/>
+            <w:lang w:val="en-US"/>
+          </w:rPr>
+          <w:t>2016</w:t>
+        </w:r>
+        <w:r>
+          <w:rPr>
+            <w:rStyle w:val="Hyperlink"/>
+            <w:rFonts w:ascii="Times New Roman" w:eastAsia="Times New Roman" w:hAnsi="Times New Roman" w:cs="Times New Roman"/>
+            <w:sz w:val="20"/>
+            <w:szCs w:val="20"/>
+            <w:lang w:val="en-US"/>
+          </w:rPr>
+          <w:t>.</w:t>
+        </w:r>
+        <w:r>
+          <w:rPr>
+            <w:rStyle w:val="Hyperlink"/>
+            <w:rFonts w:ascii="Times New Roman" w:eastAsia="Times New Roman" w:hAnsi="Times New Roman" w:cs="Times New Roman"/>
+            <w:sz w:val="20"/>
+            <w:szCs w:val="20"/>
+            <w:lang w:val="en-US"/>
+          </w:rPr>
+          <w:t xml:space="preserve"> De-Identifying Govern</w:t>
+        </w:r>
+        <w:r>
+          <w:rPr>
+            <w:rStyle w:val="Hyperlink"/>
+            <w:rFonts w:ascii="Times New Roman" w:eastAsia="Times New Roman" w:hAnsi="Times New Roman" w:cs="Times New Roman"/>
+            <w:sz w:val="20"/>
+            <w:szCs w:val="20"/>
+            <w:lang w:val="en-US"/>
+          </w:rPr>
+          <w:t>m</w:t>
+        </w:r>
+        <w:r>
+          <w:rPr>
+            <w:rStyle w:val="Hyperlink"/>
+            <w:rFonts w:ascii="Times New Roman" w:eastAsia="Times New Roman" w:hAnsi="Times New Roman" w:cs="Times New Roman"/>
+            <w:sz w:val="20"/>
+            <w:szCs w:val="20"/>
+            <w:lang w:val="en-US"/>
+          </w:rPr>
+          <w:t>ent Datasets (2nd Draft)</w:t>
+        </w:r>
+      </w:hyperlink>
     </w:p>
     <w:p>
       <w:pPr>
@@ -3453,35 +3531,16 @@
         <w:footnoteRef/>
       </w:r>
       <w:r>
-        <w:rPr>
-          <w:lang w:val="en-US"/>
-        </w:rPr>
         <w:t xml:space="preserve"> </w:t>
       </w:r>
-      <w:hyperlink r:id="rId1" w:history="1">
+      <w:hyperlink r:id="rId2" w:history="1">
         <w:r>
           <w:rPr>
             <w:rStyle w:val="Hyperlink"/>
             <w:rFonts w:ascii="Times New Roman" w:eastAsia="Times New Roman" w:hAnsi="Times New Roman" w:cs="Times New Roman"/>
             <w:lang w:val="en-US"/>
           </w:rPr>
-          <w:t>Epidemiological data from the COVID-19 outbr</w:t>
-        </w:r>
-        <w:r>
-          <w:rPr>
-            <w:rStyle w:val="Hyperlink"/>
-            <w:rFonts w:ascii="Times New Roman" w:eastAsia="Times New Roman" w:hAnsi="Times New Roman" w:cs="Times New Roman"/>
-            <w:lang w:val="en-US"/>
-          </w:rPr>
-          <w:t>e</w:t>
-        </w:r>
-        <w:r>
-          <w:rPr>
-            <w:rStyle w:val="Hyperlink"/>
-            <w:rFonts w:ascii="Times New Roman" w:eastAsia="Times New Roman" w:hAnsi="Times New Roman" w:cs="Times New Roman"/>
-            <w:lang w:val="en-US"/>
-          </w:rPr>
-          <w:t>ak, real-time case information</w:t>
+          <w:t>Epidemiological data from the COVID-19 outbreak, real-time case information</w:t>
         </w:r>
       </w:hyperlink>
     </w:p>
@@ -3522,7 +3581,7 @@
         </w:rPr>
         <w:t xml:space="preserve">o estado de Minas Gerais, </w:t>
       </w:r>
-      <w:hyperlink r:id="rId2" w:history="1">
+      <w:hyperlink r:id="rId3" w:history="1">
         <w:r>
           <w:rPr>
             <w:rStyle w:val="Hyperlink"/>
@@ -4106,6 +4165,59 @@
       <w:u w:val="single"/>
     </w:rPr>
   </w:style>
+  <w:style w:type="paragraph" w:customStyle="1" w:styleId="nomesignatrio">
+    <w:name w:val="nome_signatário"/>
+    <w:basedOn w:val="Normal"/>
+    <w:rsid w:val="00D946A7"/>
+    <w:pPr>
+      <w:spacing w:before="100" w:beforeAutospacing="1" w:after="100" w:afterAutospacing="1" w:line="240" w:lineRule="auto"/>
+    </w:pPr>
+    <w:rPr>
+      <w:rFonts w:ascii="Times New Roman" w:eastAsia="Times New Roman" w:hAnsi="Times New Roman" w:cs="Times New Roman"/>
+      <w:sz w:val="24"/>
+      <w:szCs w:val="24"/>
+    </w:rPr>
+  </w:style>
+  <w:style w:type="character" w:styleId="Forte">
+    <w:name w:val="Strong"/>
+    <w:basedOn w:val="Fontepargpadro"/>
+    <w:uiPriority w:val="22"/>
+    <w:qFormat/>
+    <w:rsid w:val="00D946A7"/>
+    <w:rPr>
+      <w:b/>
+      <w:bCs/>
+    </w:rPr>
+  </w:style>
+  <w:style w:type="paragraph" w:customStyle="1" w:styleId="cargosignatrio">
+    <w:name w:val="cargo_signatário"/>
+    <w:basedOn w:val="Normal"/>
+    <w:rsid w:val="00D946A7"/>
+    <w:pPr>
+      <w:spacing w:before="100" w:beforeAutospacing="1" w:after="100" w:afterAutospacing="1" w:line="240" w:lineRule="auto"/>
+    </w:pPr>
+    <w:rPr>
+      <w:rFonts w:ascii="Times New Roman" w:eastAsia="Times New Roman" w:hAnsi="Times New Roman" w:cs="Times New Roman"/>
+      <w:sz w:val="24"/>
+      <w:szCs w:val="24"/>
+    </w:rPr>
+  </w:style>
+  <w:style w:type="paragraph" w:styleId="NormalWeb">
+    <w:name w:val="Normal (Web)"/>
+    <w:basedOn w:val="Normal"/>
+    <w:uiPriority w:val="99"/>
+    <w:semiHidden/>
+    <w:unhideWhenUsed/>
+    <w:rsid w:val="00D946A7"/>
+    <w:pPr>
+      <w:spacing w:before="100" w:beforeAutospacing="1" w:after="100" w:afterAutospacing="1" w:line="240" w:lineRule="auto"/>
+    </w:pPr>
+    <w:rPr>
+      <w:rFonts w:ascii="Times New Roman" w:eastAsia="Times New Roman" w:hAnsi="Times New Roman" w:cs="Times New Roman"/>
+      <w:sz w:val="24"/>
+      <w:szCs w:val="24"/>
+    </w:rPr>
+  </w:style>
 </w:styles>
 </file>
 
@@ -4375,7 +4487,7 @@
 </file>
 
 <file path=customXml/itemProps1.xml><?xml version="1.0" encoding="utf-8"?>
-<ds:datastoreItem xmlns:ds="http://schemas.openxmlformats.org/officeDocument/2006/customXml" ds:itemID="{B687076E-7C98-41CB-A6AA-9619383A3E2F}">
+<ds:datastoreItem xmlns:ds="http://schemas.openxmlformats.org/officeDocument/2006/customXml" ds:itemID="{73AAA475-8527-4A18-BFE7-E9A3DC097BCE}">
   <ds:schemaRefs>
     <ds:schemaRef ds:uri="http://schemas.openxmlformats.org/officeDocument/2006/bibliography"/>
   </ds:schemaRefs>

</xml_diff>